<commit_message>
Edited state of the project in report
</commit_message>
<xml_diff>
--- a/Course Related Items/Reports/Phase 3 Report.docx
+++ b/Course Related Items/Reports/Phase 3 Report.docx
@@ -904,110 +904,122 @@
       <w:r>
         <w:br w:type="page"/>
       </w:r>
-      <w:bookmarkStart w:id="0" w:name="_GoBack"/>
+    </w:p>
+    <w:p>
+      <w:pPr>
+        <w:pStyle w:val="Heading1"/>
+      </w:pPr>
+      <w:bookmarkStart w:id="0" w:name="_Toc277362748"/>
+      <w:r>
+        <w:lastRenderedPageBreak/>
+        <w:t>State of the Project</w:t>
+      </w:r>
       <w:bookmarkEnd w:id="0"/>
     </w:p>
     <w:p>
       <w:pPr>
-        <w:pStyle w:val="Heading1"/>
-      </w:pPr>
-      <w:bookmarkStart w:id="1" w:name="_Toc277362748"/>
-      <w:r>
-        <w:lastRenderedPageBreak/>
-        <w:t>State of the Project</w:t>
-      </w:r>
-      <w:bookmarkEnd w:id="1"/>
+        <w:jc w:val="both"/>
+      </w:pPr>
+      <w:r>
+        <w:t>We are currently on week 6</w:t>
+      </w:r>
+      <w:r>
+        <w:t xml:space="preserve"> of our release plan; this is noted on our release plan/task board located on </w:t>
+      </w:r>
+      <w:proofErr w:type="spellStart"/>
+      <w:r>
+        <w:t>Trello</w:t>
+      </w:r>
+      <w:proofErr w:type="spellEnd"/>
+      <w:r>
+        <w:t>.</w:t>
+      </w:r>
+      <w:r>
+        <w:t xml:space="preserve"> </w:t>
+      </w:r>
+      <w:r>
+        <w:t>So far we have successfully completed</w:t>
+      </w:r>
+      <w:r>
+        <w:t xml:space="preserve"> the crawler (</w:t>
+      </w:r>
+      <w:proofErr w:type="spellStart"/>
+      <w:r>
+        <w:t>S</w:t>
+      </w:r>
+      <w:r>
+        <w:t>crapy</w:t>
+      </w:r>
+      <w:proofErr w:type="spellEnd"/>
+      <w:r>
+        <w:t>) for the website</w:t>
+      </w:r>
+      <w:r>
+        <w:t xml:space="preserve"> which shows the articles in the table on the News Investigator website</w:t>
+      </w:r>
+      <w:r>
+        <w:t>. In weeks two – five, we worked on getting the crawler</w:t>
+      </w:r>
+      <w:r>
+        <w:t>, saving information to the database (</w:t>
+      </w:r>
+      <w:proofErr w:type="spellStart"/>
+      <w:r>
+        <w:t>CouchDB</w:t>
+      </w:r>
+      <w:proofErr w:type="spellEnd"/>
+      <w:r>
+        <w:t>),</w:t>
+      </w:r>
+      <w:r>
+        <w:t xml:space="preserve"> </w:t>
+      </w:r>
+      <w:r>
+        <w:t xml:space="preserve">and login </w:t>
+      </w:r>
+      <w:r>
+        <w:t xml:space="preserve">working. </w:t>
+      </w:r>
+      <w:r>
+        <w:t>When the user opens the News Investigator website, he/she is prompted to login or signup if it’s the first time. After successfully logging in, the user is redirected to the index page where the user</w:t>
+      </w:r>
+      <w:r>
+        <w:t xml:space="preserve"> can add/see news sources and add/see the keywords</w:t>
+      </w:r>
+      <w:r>
+        <w:t xml:space="preserve">. </w:t>
+      </w:r>
+      <w:r>
+        <w:t xml:space="preserve">An important point to mention here is that the user will only be able to enter a valid URL to the news source. We ensured this with the use of regex before sending the information to the database. </w:t>
+      </w:r>
+      <w:proofErr w:type="gramStart"/>
+      <w:r>
+        <w:t>Same criteria holds</w:t>
+      </w:r>
+      <w:proofErr w:type="gramEnd"/>
+      <w:r>
+        <w:t xml:space="preserve"> for the keywords where the user would only be able to enter an alphanumeric keyword without any spaces.</w:t>
+      </w:r>
     </w:p>
     <w:p>
       <w:pPr>
         <w:jc w:val="both"/>
       </w:pPr>
       <w:r>
-        <w:t>We are currently on week 6</w:t>
-      </w:r>
-      <w:r>
-        <w:t xml:space="preserve"> of our release plan; this is noted on our release plan/task board located on </w:t>
+        <w:t xml:space="preserve"> The user </w:t>
+      </w:r>
+      <w:r>
+        <w:t>can</w:t>
+      </w:r>
+      <w:r>
+        <w:t xml:space="preserve"> then start crawl from the navigation bar, which will kick off the </w:t>
       </w:r>
       <w:proofErr w:type="spellStart"/>
       <w:r>
-        <w:t>Trello</w:t>
+        <w:t>scrapy</w:t>
       </w:r>
       <w:proofErr w:type="spellEnd"/>
       <w:r>
-        <w:t>.</w:t>
-      </w:r>
-      <w:r>
-        <w:t xml:space="preserve"> </w:t>
-      </w:r>
-      <w:r>
-        <w:t>So far we have successfully completed</w:t>
-      </w:r>
-      <w:r>
-        <w:t xml:space="preserve"> the crawler (</w:t>
-      </w:r>
-      <w:proofErr w:type="spellStart"/>
-      <w:r>
-        <w:t>S</w:t>
-      </w:r>
-      <w:r>
-        <w:t>crapy</w:t>
-      </w:r>
-      <w:proofErr w:type="spellEnd"/>
-      <w:r>
-        <w:t>) for the website</w:t>
-      </w:r>
-      <w:r>
-        <w:t xml:space="preserve"> which shows the articles in the table on the News Investigator website</w:t>
-      </w:r>
-      <w:r>
-        <w:t>. In weeks two – five, we worked on getting the crawler</w:t>
-      </w:r>
-      <w:r>
-        <w:t>, saving information to the database (</w:t>
-      </w:r>
-      <w:proofErr w:type="spellStart"/>
-      <w:r>
-        <w:t>CouchDB</w:t>
-      </w:r>
-      <w:proofErr w:type="spellEnd"/>
-      <w:r>
-        <w:t>),</w:t>
-      </w:r>
-      <w:r>
-        <w:t xml:space="preserve"> </w:t>
-      </w:r>
-      <w:r>
-        <w:t xml:space="preserve">and login </w:t>
-      </w:r>
-      <w:r>
-        <w:t xml:space="preserve">working. </w:t>
-      </w:r>
-      <w:r>
-        <w:t>When the user opens the News Investigator website, he/she is prompted to login or signup if it’s the first time. After successfully logging in, the user is redirected to the index page where the user</w:t>
-      </w:r>
-      <w:r>
-        <w:t xml:space="preserve"> can add/see news sources and add/see the keywords</w:t>
-      </w:r>
-      <w:r>
-        <w:t xml:space="preserve">. </w:t>
-      </w:r>
-      <w:r>
-        <w:t xml:space="preserve">An important point to mention here is that the user will only be able to enter a valid URL to the news source. We ensured this with the use of regex before sending the information to the database. </w:t>
-      </w:r>
-      <w:proofErr w:type="gramStart"/>
-      <w:r>
-        <w:t>Same criteria holds</w:t>
-      </w:r>
-      <w:proofErr w:type="gramEnd"/>
-      <w:r>
-        <w:t xml:space="preserve"> for the keywords where the user would only be able to enter an alphanumeric keyword without any spaces. The user would then start crawl from the navigation bar, which will kick off the </w:t>
-      </w:r>
-      <w:proofErr w:type="spellStart"/>
-      <w:r>
-        <w:t>scrapy</w:t>
-      </w:r>
-      <w:proofErr w:type="spellEnd"/>
-      <w:r>
         <w:t xml:space="preserve"> crawler. </w:t>
       </w:r>
       <w:r>
@@ -1026,7 +1038,13 @@
         <w:t xml:space="preserve">, date, and the source of the article. This information is then </w:t>
       </w:r>
       <w:r>
-        <w:t xml:space="preserve">made available to the website through Flask and the user can view the results in the table by clicking on “View Sources Table” </w:t>
+        <w:t xml:space="preserve">made available to the website through Flask and the user can view the results in </w:t>
+      </w:r>
+      <w:r>
+        <w:t>a bootstrap formatted</w:t>
+      </w:r>
+      <w:r>
+        <w:t xml:space="preserve"> table by clicking on “View Sources Table” </w:t>
       </w:r>
       <w:r>
         <w:t xml:space="preserve">in the website to </w:t>
@@ -1036,6 +1054,14 @@
       </w:r>
       <w:r>
         <w:t xml:space="preserve"> the title, link, hyperlink(s), quotes, and mentions for each article on a separate row. </w:t>
+      </w:r>
+      <w:r>
+        <w:t>The user is also able to filter</w:t>
+      </w:r>
+      <w:bookmarkStart w:id="1" w:name="_GoBack"/>
+      <w:bookmarkEnd w:id="1"/>
+      <w:r>
+        <w:t xml:space="preserve"> the table by its rows and search for information within the table.</w:t>
       </w:r>
     </w:p>
     <w:p>
@@ -1059,13 +1085,17 @@
       <w:r>
         <w:t xml:space="preserve">the backend with </w:t>
       </w:r>
-      <w:proofErr w:type="spellStart"/>
-      <w:r>
-        <w:t>unittest</w:t>
-      </w:r>
-      <w:proofErr w:type="spellEnd"/>
-      <w:r>
-        <w:t xml:space="preserve"> in Python and the frontend using Selenium IDE. In addition to that we have also started working on the Twitter handles and showing that information on the website. </w:t>
+      <w:r>
+        <w:t>unit test</w:t>
+      </w:r>
+      <w:r>
+        <w:t xml:space="preserve"> in Python and the frontend </w:t>
+      </w:r>
+      <w:r>
+        <w:t xml:space="preserve">automation </w:t>
+      </w:r>
+      <w:r>
+        <w:t xml:space="preserve">using Selenium IDE. In addition to that we have also started working on the Twitter handles and showing that information on the website. </w:t>
       </w:r>
     </w:p>
     <w:p>
@@ -1073,10 +1103,40 @@
         <w:jc w:val="both"/>
       </w:pPr>
       <w:r>
-        <w:t xml:space="preserve">There couple changes we made to the release plan. </w:t>
-      </w:r>
-      <w:r>
-        <w:t xml:space="preserve">First of we didn’t have any backend until Phase II. We just had the frontend and the database. Looking at the remaining user stories that we need to finish, we figured a framework would make it much easier to complete the remaining tasks while ensuring our code remains modular. Also, we had to move the user stories pertaining to twitter from week 5 to week 6. This was done primarily because the tasks from previous iterations were not completely done. </w:t>
+        <w:t xml:space="preserve">There </w:t>
+      </w:r>
+      <w:r>
+        <w:t xml:space="preserve">are a </w:t>
+      </w:r>
+      <w:r>
+        <w:t>couple</w:t>
+      </w:r>
+      <w:r>
+        <w:t xml:space="preserve"> of</w:t>
+      </w:r>
+      <w:r>
+        <w:t xml:space="preserve"> changes </w:t>
+      </w:r>
+      <w:r>
+        <w:t xml:space="preserve">that </w:t>
+      </w:r>
+      <w:r>
+        <w:t>we</w:t>
+      </w:r>
+      <w:r>
+        <w:t xml:space="preserve"> have</w:t>
+      </w:r>
+      <w:r>
+        <w:t xml:space="preserve"> made to the release plan. </w:t>
+      </w:r>
+      <w:r>
+        <w:t>First</w:t>
+      </w:r>
+      <w:r>
+        <w:t xml:space="preserve">, </w:t>
+      </w:r>
+      <w:r>
+        <w:t xml:space="preserve">we didn’t have any backend until Phase II. We just had the frontend and the database. Looking at the remaining user stories that we need to finish, we figured a framework would make it much easier to complete the remaining tasks while ensuring our code remains modular. Also, we had to move the user stories pertaining to twitter from week 5 to week 6. This was done primarily because the tasks from previous iterations were not completely done. </w:t>
       </w:r>
     </w:p>
     <w:p>
@@ -1381,7 +1441,7 @@
       <w:rPr>
         <w:noProof/>
       </w:rPr>
-      <w:t>1</w:t>
+      <w:t>2</w:t>
     </w:r>
     <w:r>
       <w:rPr>
@@ -7217,7 +7277,7 @@
   <a:extraClrSchemeLst/>
   <a:extLst>
     <a:ext uri="{05A4C25C-085E-4340-85A3-A5531E510DB2}">
-      <thm15:themeFamily xmlns="" xmlns:thm15="http://schemas.microsoft.com/office/thememl/2012/main" name="Office Theme" id="{62F939B6-93AF-4DB8-9C6B-D6C7DFDC589F}" vid="{4A3C46E8-61CC-4603-A589-7422A47A8E4A}"/>
+      <thm15:themeFamily xmlns:thm15="http://schemas.microsoft.com/office/thememl/2012/main" xmlns="" name="Office Theme" id="{62F939B6-93AF-4DB8-9C6B-D6C7DFDC589F}" vid="{4A3C46E8-61CC-4603-A589-7422A47A8E4A}"/>
     </a:ext>
   </a:extLst>
 </a:theme>
@@ -7228,7 +7288,7 @@
 </file>
 
 <file path=customXml/itemProps1.xml><?xml version="1.0" encoding="utf-8"?>
-<ds:datastoreItem xmlns:ds="http://schemas.openxmlformats.org/officeDocument/2006/customXml" ds:itemID="{60B71A10-8E15-C041-BD5C-908D721CD070}">
+<ds:datastoreItem xmlns:ds="http://schemas.openxmlformats.org/officeDocument/2006/customXml" ds:itemID="{D1FA8112-2389-BE44-87E9-C8B5DF974F9E}">
   <ds:schemaRefs>
     <ds:schemaRef ds:uri="http://schemas.openxmlformats.org/officeDocument/2006/bibliography"/>
   </ds:schemaRefs>

</xml_diff>

<commit_message>
Final review on Phase 3 report
</commit_message>
<xml_diff>
--- a/Course Related Items/Reports/Phase 3 Report.docx
+++ b/Course Related Items/Reports/Phase 3 Report.docx
@@ -618,7 +618,7 @@
             <w:rPr>
               <w:noProof/>
             </w:rPr>
-            <w:instrText xml:space="preserve"> PAGEREF _Toc277362748 \h </w:instrText>
+            <w:instrText xml:space="preserve"> PAGEREF _Toc277525969 \h </w:instrText>
           </w:r>
           <w:r>
             <w:rPr>
@@ -677,7 +677,7 @@
             <w:rPr>
               <w:noProof/>
             </w:rPr>
-            <w:instrText xml:space="preserve"> PAGEREF _Toc277362749 \h </w:instrText>
+            <w:instrText xml:space="preserve"> PAGEREF _Toc277525970 \h </w:instrText>
           </w:r>
           <w:r>
             <w:rPr>
@@ -736,7 +736,7 @@
             <w:rPr>
               <w:noProof/>
             </w:rPr>
-            <w:instrText xml:space="preserve"> PAGEREF _Toc277362750 \h </w:instrText>
+            <w:instrText xml:space="preserve"> PAGEREF _Toc277525971 \h </w:instrText>
           </w:r>
           <w:r>
             <w:rPr>
@@ -795,7 +795,7 @@
             <w:rPr>
               <w:noProof/>
             </w:rPr>
-            <w:instrText xml:space="preserve"> PAGEREF _Toc277362751 \h </w:instrText>
+            <w:instrText xml:space="preserve"> PAGEREF _Toc277525972 \h </w:instrText>
           </w:r>
           <w:r>
             <w:rPr>
@@ -854,7 +854,125 @@
             <w:rPr>
               <w:noProof/>
             </w:rPr>
-            <w:instrText xml:space="preserve"> PAGEREF _Toc277362752 \h </w:instrText>
+            <w:instrText xml:space="preserve"> PAGEREF _Toc277525973 \h </w:instrText>
+          </w:r>
+          <w:r>
+            <w:rPr>
+              <w:noProof/>
+            </w:rPr>
+          </w:r>
+          <w:r>
+            <w:rPr>
+              <w:noProof/>
+            </w:rPr>
+            <w:fldChar w:fldCharType="separate"/>
+          </w:r>
+          <w:r>
+            <w:rPr>
+              <w:noProof/>
+            </w:rPr>
+            <w:t>3</w:t>
+          </w:r>
+          <w:r>
+            <w:rPr>
+              <w:noProof/>
+            </w:rPr>
+            <w:fldChar w:fldCharType="end"/>
+          </w:r>
+        </w:p>
+        <w:p>
+          <w:pPr>
+            <w:pStyle w:val="TOC1"/>
+            <w:rPr>
+              <w:rFonts w:eastAsiaTheme="minorEastAsia"/>
+              <w:noProof/>
+              <w:sz w:val="24"/>
+              <w:szCs w:val="24"/>
+              <w:lang w:eastAsia="ja-JP"/>
+            </w:rPr>
+          </w:pPr>
+          <w:r>
+            <w:rPr>
+              <w:noProof/>
+            </w:rPr>
+            <w:t>Code Reviews</w:t>
+          </w:r>
+          <w:r>
+            <w:rPr>
+              <w:noProof/>
+            </w:rPr>
+            <w:tab/>
+          </w:r>
+          <w:r>
+            <w:rPr>
+              <w:noProof/>
+            </w:rPr>
+            <w:fldChar w:fldCharType="begin"/>
+          </w:r>
+          <w:r>
+            <w:rPr>
+              <w:noProof/>
+            </w:rPr>
+            <w:instrText xml:space="preserve"> PAGEREF _Toc277525974 \h </w:instrText>
+          </w:r>
+          <w:r>
+            <w:rPr>
+              <w:noProof/>
+            </w:rPr>
+          </w:r>
+          <w:r>
+            <w:rPr>
+              <w:noProof/>
+            </w:rPr>
+            <w:fldChar w:fldCharType="separate"/>
+          </w:r>
+          <w:r>
+            <w:rPr>
+              <w:noProof/>
+            </w:rPr>
+            <w:t>3</w:t>
+          </w:r>
+          <w:r>
+            <w:rPr>
+              <w:noProof/>
+            </w:rPr>
+            <w:fldChar w:fldCharType="end"/>
+          </w:r>
+        </w:p>
+        <w:p>
+          <w:pPr>
+            <w:pStyle w:val="TOC1"/>
+            <w:rPr>
+              <w:rFonts w:eastAsiaTheme="minorEastAsia"/>
+              <w:noProof/>
+              <w:sz w:val="24"/>
+              <w:szCs w:val="24"/>
+              <w:lang w:eastAsia="ja-JP"/>
+            </w:rPr>
+          </w:pPr>
+          <w:r>
+            <w:rPr>
+              <w:noProof/>
+            </w:rPr>
+            <w:t>Testing</w:t>
+          </w:r>
+          <w:r>
+            <w:rPr>
+              <w:noProof/>
+            </w:rPr>
+            <w:tab/>
+          </w:r>
+          <w:r>
+            <w:rPr>
+              <w:noProof/>
+            </w:rPr>
+            <w:fldChar w:fldCharType="begin"/>
+          </w:r>
+          <w:r>
+            <w:rPr>
+              <w:noProof/>
+            </w:rPr>
+            <w:instrText xml:space="preserve"> PAGEREF _Toc277525975 \h </w:instrText>
           </w:r>
           <w:r>
             <w:rPr>
@@ -908,8 +1026,9 @@
     <w:p>
       <w:pPr>
         <w:pStyle w:val="Heading1"/>
-      </w:pPr>
-      <w:bookmarkStart w:id="0" w:name="_Toc277362748"/>
+        <w:jc w:val="both"/>
+      </w:pPr>
+      <w:bookmarkStart w:id="0" w:name="_Toc277525969"/>
       <w:r>
         <w:lastRenderedPageBreak/>
         <w:t>State of the Project</w:t>
@@ -924,57 +1043,49 @@
         <w:t>We are currently on week 6</w:t>
       </w:r>
       <w:r>
-        <w:t xml:space="preserve"> of our release plan; this is noted on our release plan/task board located on </w:t>
+        <w:t xml:space="preserve"> of our release plan; this is noted on our release plan/task board located on Trello.</w:t>
+      </w:r>
+      <w:r>
+        <w:t xml:space="preserve"> </w:t>
+      </w:r>
+      <w:r>
+        <w:t>So far we have successfully completed</w:t>
+      </w:r>
+      <w:r>
+        <w:t xml:space="preserve"> the crawler (</w:t>
       </w:r>
       <w:proofErr w:type="spellStart"/>
       <w:r>
-        <w:t>Trello</w:t>
+        <w:t>S</w:t>
+      </w:r>
+      <w:r>
+        <w:t>crapy</w:t>
       </w:r>
       <w:proofErr w:type="spellEnd"/>
       <w:r>
-        <w:t>.</w:t>
+        <w:t>) for the website</w:t>
+      </w:r>
+      <w:r>
+        <w:t xml:space="preserve"> which shows the articles in the table on the News Investigator website</w:t>
+      </w:r>
+      <w:r>
+        <w:t>. In weeks two – five, we worked on getting the crawler</w:t>
+      </w:r>
+      <w:r>
+        <w:t>, saving information to the database (</w:t>
+      </w:r>
+      <w:proofErr w:type="spellStart"/>
+      <w:r>
+        <w:t>CouchDB</w:t>
+      </w:r>
+      <w:proofErr w:type="spellEnd"/>
+      <w:r>
+        <w:t>),</w:t>
       </w:r>
       <w:r>
         <w:t xml:space="preserve"> </w:t>
       </w:r>
       <w:r>
-        <w:t>So far we have successfully completed</w:t>
-      </w:r>
-      <w:r>
-        <w:t xml:space="preserve"> the crawler (</w:t>
-      </w:r>
-      <w:proofErr w:type="spellStart"/>
-      <w:r>
-        <w:t>S</w:t>
-      </w:r>
-      <w:r>
-        <w:t>crapy</w:t>
-      </w:r>
-      <w:proofErr w:type="spellEnd"/>
-      <w:r>
-        <w:t>) for the website</w:t>
-      </w:r>
-      <w:r>
-        <w:t xml:space="preserve"> which shows the articles in the table on the News Investigator website</w:t>
-      </w:r>
-      <w:r>
-        <w:t>. In weeks two – five, we worked on getting the crawler</w:t>
-      </w:r>
-      <w:r>
-        <w:t>, saving information to the database (</w:t>
-      </w:r>
-      <w:proofErr w:type="spellStart"/>
-      <w:r>
-        <w:t>CouchDB</w:t>
-      </w:r>
-      <w:proofErr w:type="spellEnd"/>
-      <w:r>
-        <w:t>),</w:t>
-      </w:r>
-      <w:r>
-        <w:t xml:space="preserve"> </w:t>
-      </w:r>
-      <w:r>
         <w:t xml:space="preserve">and login </w:t>
       </w:r>
       <w:r>
@@ -990,11 +1101,17 @@
         <w:t xml:space="preserve">. </w:t>
       </w:r>
       <w:r>
-        <w:t xml:space="preserve">An important point to mention here is that the user will only be able to enter a valid URL to the news source. We ensured this with the use of regex before sending the information to the database. </w:t>
+        <w:t>An important point to mention here is that the user will only be able to enter a valid URL to the news source. We ensured this with the use of regex before sending th</w:t>
+      </w:r>
+      <w:r>
+        <w:t>e information to the database. The s</w:t>
+      </w:r>
+      <w:r>
+        <w:t xml:space="preserve">ame </w:t>
       </w:r>
       <w:proofErr w:type="gramStart"/>
       <w:r>
-        <w:t>Same criteria holds</w:t>
+        <w:t>criteria holds</w:t>
       </w:r>
       <w:proofErr w:type="gramEnd"/>
       <w:r>
@@ -1056,12 +1173,7 @@
         <w:t xml:space="preserve"> the title, link, hyperlink(s), quotes, and mentions for each article on a separate row. </w:t>
       </w:r>
       <w:r>
-        <w:t>The user is also able to filter</w:t>
-      </w:r>
-      <w:bookmarkStart w:id="1" w:name="_GoBack"/>
-      <w:bookmarkEnd w:id="1"/>
-      <w:r>
-        <w:t xml:space="preserve"> the table by its rows and search for information within the table.</w:t>
+        <w:t>The user is also able to filter the table by its rows and search for information within the table.</w:t>
       </w:r>
     </w:p>
     <w:p>
@@ -1069,11 +1181,17 @@
         <w:jc w:val="both"/>
       </w:pPr>
       <w:r>
-        <w:t xml:space="preserve">This week we started on using a python-based web framework, Flask, to ease the process of development and also be able to run </w:t>
+        <w:t>This week we started on using a python-based web framework, Flask, to ease the process of devel</w:t>
+      </w:r>
+      <w:r>
+        <w:t xml:space="preserve">opment and also be able to run </w:t>
       </w:r>
       <w:proofErr w:type="spellStart"/>
       <w:r>
-        <w:t>scrapy</w:t>
+        <w:t>S</w:t>
+      </w:r>
+      <w:r>
+        <w:t>crapy</w:t>
       </w:r>
       <w:proofErr w:type="spellEnd"/>
       <w:r>
@@ -1155,17 +1273,22 @@
     </w:p>
     <w:p>
       <w:pPr>
-        <w:jc w:val="center"/>
-      </w:pPr>
-    </w:p>
-    <w:p/>
-    <w:p>
-      <w:pPr>
-        <w:jc w:val="center"/>
+        <w:jc w:val="both"/>
       </w:pPr>
     </w:p>
     <w:p>
       <w:pPr>
+        <w:jc w:val="both"/>
+      </w:pPr>
+    </w:p>
+    <w:p>
+      <w:pPr>
+        <w:jc w:val="both"/>
+      </w:pPr>
+    </w:p>
+    <w:p>
+      <w:pPr>
+        <w:jc w:val="both"/>
         <w:rPr>
           <w:rFonts w:asciiTheme="majorHAnsi" w:eastAsiaTheme="majorEastAsia" w:hAnsiTheme="majorHAnsi" w:cstheme="majorBidi"/>
           <w:color w:val="2E74B5" w:themeColor="accent1" w:themeShade="BF"/>
@@ -1180,176 +1303,321 @@
     <w:p>
       <w:pPr>
         <w:pStyle w:val="Heading1"/>
-      </w:pPr>
-      <w:bookmarkStart w:id="2" w:name="_Toc277362749"/>
+        <w:jc w:val="both"/>
+      </w:pPr>
+      <w:bookmarkStart w:id="1" w:name="_Toc277525970"/>
       <w:r>
         <w:lastRenderedPageBreak/>
         <w:t>Release Plan</w:t>
+      </w:r>
+      <w:bookmarkEnd w:id="1"/>
+    </w:p>
+    <w:p>
+      <w:pPr>
+        <w:jc w:val="both"/>
+      </w:pPr>
+      <w:r>
+        <w:t>Please see our Trello Board (“</w:t>
+      </w:r>
+      <w:hyperlink r:id="rId11" w:history="1">
+        <w:r>
+          <w:rPr>
+            <w:rStyle w:val="Hyperlink"/>
+          </w:rPr>
+          <w:t>CSCC01 Team 16: Release Plan</w:t>
+        </w:r>
+      </w:hyperlink>
+      <w:r>
+        <w:t xml:space="preserve">”). If you do not have access to it, please contact one of the team members. </w:t>
+      </w:r>
+      <w:r>
+        <w:t>Each week contains the user stories to be implemented for that week.</w:t>
+      </w:r>
+    </w:p>
+    <w:p>
+      <w:pPr>
+        <w:jc w:val="both"/>
+      </w:pPr>
+      <w:r>
+        <w:t>We have made t</w:t>
+      </w:r>
+      <w:r>
+        <w:t>wo changes to the current release plan</w:t>
+      </w:r>
+      <w:r>
+        <w:t xml:space="preserve"> – </w:t>
+      </w:r>
+      <w:r>
+        <w:t>firstly</w:t>
+      </w:r>
+      <w:r>
+        <w:t>,</w:t>
+      </w:r>
+      <w:r>
+        <w:t xml:space="preserve"> we moved user stories 20, 21,</w:t>
+      </w:r>
+      <w:r>
+        <w:t xml:space="preserve"> and 22 to week 6 from week 5 and s</w:t>
+      </w:r>
+      <w:r>
+        <w:t>econdly, the user stories 15, 16, and 17 were originally planned for week 7. However, the</w:t>
+      </w:r>
+      <w:r>
+        <w:t xml:space="preserve"> results</w:t>
+      </w:r>
+      <w:r>
+        <w:t xml:space="preserve"> table </w:t>
+      </w:r>
+      <w:r>
+        <w:t xml:space="preserve">that </w:t>
+      </w:r>
+      <w:r>
+        <w:t>we created using boo</w:t>
+      </w:r>
+      <w:r>
+        <w:t xml:space="preserve">tstrap already had features for </w:t>
+      </w:r>
+      <w:r>
+        <w:t>searching/filter/sorting the rows. Therefore we moved these user stories to week 5. We had to make this decision since we were behind on the tasks from the previous iterations.</w:t>
+      </w:r>
+    </w:p>
+    <w:p>
+      <w:pPr>
+        <w:pStyle w:val="Heading1"/>
+        <w:jc w:val="both"/>
+      </w:pPr>
+      <w:bookmarkStart w:id="2" w:name="_Toc277525971"/>
+      <w:r>
+        <w:t>Iteration Plan</w:t>
       </w:r>
       <w:bookmarkEnd w:id="2"/>
     </w:p>
     <w:p>
-      <w:r>
-        <w:t>To be filled in</w:t>
+      <w:pPr>
+        <w:jc w:val="both"/>
+        <w:rPr>
+          <w:b/>
+        </w:rPr>
+      </w:pPr>
+      <w:r>
+        <w:t>The iteration plans for week 3 to week 6 are included in the master branch in “</w:t>
+      </w:r>
+      <w:r>
+        <w:rPr>
+          <w:rFonts w:asciiTheme="majorHAnsi" w:hAnsiTheme="majorHAnsi"/>
+        </w:rPr>
+        <w:t>Project Management/Iteration Planning</w:t>
+      </w:r>
+      <w:r>
+        <w:t>”</w:t>
       </w:r>
     </w:p>
     <w:p>
       <w:pPr>
         <w:pStyle w:val="Heading1"/>
-      </w:pPr>
-      <w:bookmarkStart w:id="3" w:name="_Toc277362750"/>
-      <w:r>
-        <w:t>Iteration Plan</w:t>
+        <w:jc w:val="both"/>
+      </w:pPr>
+      <w:bookmarkStart w:id="3" w:name="_Toc277525972"/>
+      <w:r>
+        <w:t>Task Board</w:t>
       </w:r>
       <w:bookmarkEnd w:id="3"/>
     </w:p>
     <w:p>
-      <w:r>
-        <w:t>Legend:</w:t>
+      <w:pPr>
+        <w:jc w:val="both"/>
+      </w:pPr>
+      <w:r>
+        <w:t>Please see our Trello page (“</w:t>
+      </w:r>
+      <w:hyperlink r:id="rId12" w:history="1">
+        <w:r>
+          <w:rPr>
+            <w:rStyle w:val="Hyperlink"/>
+          </w:rPr>
+          <w:t>CSCC01 Team 16</w:t>
+        </w:r>
+        <w:r>
+          <w:rPr>
+            <w:rStyle w:val="Hyperlink"/>
+          </w:rPr>
+          <w:t xml:space="preserve"> Task Board</w:t>
+        </w:r>
+      </w:hyperlink>
+      <w:r>
+        <w:t>”) for the Task Board. If you do not have access to it, please contact one of the team members.</w:t>
+      </w:r>
+      <w:r>
+        <w:t xml:space="preserve"> The instructions to understand the task board are in the first list by the name “</w:t>
+      </w:r>
+      <w:r>
+        <w:rPr>
+          <w:i/>
+        </w:rPr>
+        <w:t>How to understand the Task Board (Click on each card to see the description)</w:t>
+      </w:r>
+      <w:r>
+        <w:t>”</w:t>
       </w:r>
     </w:p>
     <w:p>
       <w:pPr>
-        <w:pStyle w:val="ListParagraph"/>
-        <w:numPr>
-          <w:ilvl w:val="0"/>
-          <w:numId w:val="4"/>
-        </w:numPr>
-      </w:pPr>
-      <w:r>
-        <w:t>BP stands for Business Priority (The smaller the number, the higher the priority.)</w:t>
-      </w:r>
-    </w:p>
-    <w:p>
-      <w:pPr>
-        <w:pStyle w:val="ListParagraph"/>
-        <w:numPr>
-          <w:ilvl w:val="0"/>
-          <w:numId w:val="4"/>
-        </w:numPr>
-      </w:pPr>
-      <w:r>
-        <w:t>DD stands for Developer Days</w:t>
-      </w:r>
-    </w:p>
-    <w:p>
-      <w:pPr>
-        <w:rPr>
-          <w:b/>
-        </w:rPr>
-      </w:pPr>
-      <w:r>
-        <w:rPr>
-          <w:b/>
-        </w:rPr>
-        <w:t>Iteration Plan – Week 3 - Oct 17 - Oct 23</w:t>
-      </w:r>
-    </w:p>
-    <w:p>
-      <w:pPr>
-        <w:rPr>
-          <w:b/>
-        </w:rPr>
-      </w:pPr>
-      <w:r>
-        <w:rPr>
-          <w:b/>
-        </w:rPr>
-        <w:t>Iteration Plan – Week 4 - Oct 2</w:t>
-      </w:r>
-      <w:r>
-        <w:rPr>
-          <w:b/>
-        </w:rPr>
-        <w:t>4 - Oct 30</w:t>
-      </w:r>
-    </w:p>
-    <w:p>
-      <w:pPr>
-        <w:rPr>
-          <w:b/>
-        </w:rPr>
-      </w:pPr>
-      <w:r>
-        <w:rPr>
-          <w:b/>
-        </w:rPr>
-        <w:t>Iteration Plan – Week 5 - Oct 31 - Nov 6</w:t>
-      </w:r>
-    </w:p>
-    <w:p>
-      <w:pPr>
-        <w:rPr>
-          <w:b/>
-        </w:rPr>
-      </w:pPr>
-      <w:r>
-        <w:rPr>
-          <w:b/>
-        </w:rPr>
-        <w:t>Iteration Plan – Week 6 – Nov 7  - Nov 13</w:t>
-      </w:r>
-    </w:p>
-    <w:p/>
-    <w:p>
-      <w:pPr>
         <w:pStyle w:val="Heading1"/>
-      </w:pPr>
-      <w:bookmarkStart w:id="4" w:name="_Toc277362751"/>
-      <w:r>
-        <w:t>Task Board</w:t>
+        <w:jc w:val="both"/>
+      </w:pPr>
+      <w:bookmarkStart w:id="4" w:name="_Toc277525973"/>
+      <w:r>
+        <w:t>Burndown Chart</w:t>
       </w:r>
       <w:bookmarkEnd w:id="4"/>
     </w:p>
     <w:p>
-      <w:r>
-        <w:t xml:space="preserve">Please see our </w:t>
-      </w:r>
-      <w:proofErr w:type="spellStart"/>
-      <w:r>
-        <w:t>Trello</w:t>
-      </w:r>
-      <w:proofErr w:type="spellEnd"/>
-      <w:r>
-        <w:t xml:space="preserve"> page (“CSCC01 Team 16</w:t>
-      </w:r>
-      <w:r>
-        <w:t xml:space="preserve"> Task Board</w:t>
-      </w:r>
-      <w:r>
-        <w:t>”) for the Task Board. If you do not have access to it, please contact one of the team members.</w:t>
+      <w:pPr>
+        <w:tabs>
+          <w:tab w:val="left" w:pos="4820"/>
+        </w:tabs>
+        <w:jc w:val="both"/>
+      </w:pPr>
+      <w:r>
+        <w:t xml:space="preserve">The burndown charts for all the weeks in included </w:t>
+      </w:r>
+      <w:r>
+        <w:t xml:space="preserve">in </w:t>
+      </w:r>
+      <w:r>
+        <w:rPr>
+          <w:rFonts w:asciiTheme="majorHAnsi" w:hAnsiTheme="majorHAnsi"/>
+        </w:rPr>
+        <w:t>Burndown_Charts.xlsx</w:t>
+      </w:r>
+      <w:r>
+        <w:t xml:space="preserve"> </w:t>
+      </w:r>
+      <w:r>
+        <w:t>at the same place as the iteration plans i.e. “</w:t>
+      </w:r>
+      <w:r>
+        <w:rPr>
+          <w:rFonts w:asciiTheme="majorHAnsi" w:hAnsiTheme="majorHAnsi"/>
+        </w:rPr>
+        <w:t>Project Management/Iteration Planning</w:t>
+      </w:r>
+      <w:r>
+        <w:t>”</w:t>
       </w:r>
     </w:p>
     <w:p>
       <w:pPr>
         <w:pStyle w:val="Heading1"/>
-      </w:pPr>
-      <w:bookmarkStart w:id="5" w:name="_Toc277362752"/>
-      <w:proofErr w:type="spellStart"/>
-      <w:r>
-        <w:t>Burndown</w:t>
-      </w:r>
-      <w:proofErr w:type="spellEnd"/>
-      <w:r>
-        <w:t xml:space="preserve"> Chart</w:t>
+        <w:jc w:val="both"/>
+      </w:pPr>
+      <w:bookmarkStart w:id="5" w:name="_Toc277525974"/>
+      <w:r>
+        <w:t>Code Reviews</w:t>
       </w:r>
       <w:bookmarkEnd w:id="5"/>
     </w:p>
     <w:p>
       <w:pPr>
-        <w:tabs>
-          <w:tab w:val="left" w:pos="4820"/>
-        </w:tabs>
-      </w:pPr>
-      <w:r>
-        <w:t>To be filled in</w:t>
+        <w:jc w:val="both"/>
+      </w:pPr>
+      <w:r>
+        <w:t>Code Reviews from each team member is located in “</w:t>
+      </w:r>
+      <w:r>
+        <w:rPr>
+          <w:rFonts w:asciiTheme="majorHAnsi" w:hAnsiTheme="majorHAnsi"/>
+        </w:rPr>
+        <w:t>Project Management/Code Reviews</w:t>
+      </w:r>
+      <w:r>
+        <w:t xml:space="preserve">”. All the reviews follow the format mentioned in the handout. </w:t>
       </w:r>
     </w:p>
-    <w:p/>
-    <w:p/>
+    <w:p>
+      <w:pPr>
+        <w:jc w:val="both"/>
+      </w:pPr>
+      <w:r>
+        <w:t xml:space="preserve">Code Inspection video is located in the same folder by the name </w:t>
+      </w:r>
+      <w:r>
+        <w:rPr>
+          <w:rFonts w:asciiTheme="majorHAnsi" w:hAnsiTheme="majorHAnsi"/>
+        </w:rPr>
+        <w:t>Code_Review.mov</w:t>
+      </w:r>
+    </w:p>
+    <w:p>
+      <w:pPr>
+        <w:pStyle w:val="Heading1"/>
+        <w:jc w:val="both"/>
+      </w:pPr>
+      <w:bookmarkStart w:id="6" w:name="_Toc277525975"/>
+      <w:r>
+        <w:t>Testing</w:t>
+      </w:r>
+      <w:bookmarkEnd w:id="6"/>
+    </w:p>
+    <w:p>
+      <w:pPr>
+        <w:jc w:val="both"/>
+      </w:pPr>
+      <w:r>
+        <w:t xml:space="preserve">The unit tests for the backend are included in the </w:t>
+      </w:r>
+      <w:r>
+        <w:t>“</w:t>
+      </w:r>
+      <w:r>
+        <w:rPr>
+          <w:rFonts w:asciiTheme="majorHAnsi" w:hAnsiTheme="majorHAnsi"/>
+        </w:rPr>
+        <w:t>flask</w:t>
+      </w:r>
+      <w:r>
+        <w:rPr>
+          <w:rFonts w:asciiTheme="majorHAnsi" w:hAnsiTheme="majorHAnsi"/>
+        </w:rPr>
+        <w:t>”</w:t>
+      </w:r>
+      <w:r>
+        <w:t xml:space="preserve"> branch. The instructions on how to run these have been included in the README. </w:t>
+      </w:r>
+    </w:p>
+    <w:p>
+      <w:pPr>
+        <w:jc w:val="both"/>
+      </w:pPr>
+      <w:r>
+        <w:t xml:space="preserve">The selenium tests for the frontend are included in the </w:t>
+      </w:r>
+      <w:r>
+        <w:t>“</w:t>
+      </w:r>
+      <w:r>
+        <w:rPr>
+          <w:rFonts w:asciiTheme="majorHAnsi" w:hAnsiTheme="majorHAnsi"/>
+        </w:rPr>
+        <w:t>testing</w:t>
+      </w:r>
+      <w:r>
+        <w:rPr>
+          <w:rFonts w:asciiTheme="majorHAnsi" w:hAnsiTheme="majorHAnsi"/>
+        </w:rPr>
+        <w:t>”</w:t>
+      </w:r>
+      <w:r>
+        <w:t xml:space="preserve"> branch. The instructions on how to run these have been included in the README as well.</w:t>
+      </w:r>
+    </w:p>
+    <w:p>
+      <w:bookmarkStart w:id="7" w:name="_GoBack"/>
+      <w:bookmarkEnd w:id="7"/>
+    </w:p>
     <w:sectPr>
-      <w:headerReference w:type="default" r:id="rId11"/>
-      <w:headerReference w:type="first" r:id="rId12"/>
+      <w:headerReference w:type="default" r:id="rId13"/>
+      <w:headerReference w:type="first" r:id="rId14"/>
       <w:pgSz w:w="12240" w:h="15840"/>
       <w:pgMar w:top="1440" w:right="1440" w:bottom="1440" w:left="1440" w:header="709" w:footer="709" w:gutter="0"/>
       <w:pgNumType w:start="0"/>
@@ -1441,7 +1709,7 @@
       <w:rPr>
         <w:noProof/>
       </w:rPr>
-      <w:t>2</w:t>
+      <w:t>1</w:t>
     </w:r>
     <w:r>
       <w:rPr>
@@ -7288,7 +7556,7 @@
 </file>
 
 <file path=customXml/itemProps1.xml><?xml version="1.0" encoding="utf-8"?>
-<ds:datastoreItem xmlns:ds="http://schemas.openxmlformats.org/officeDocument/2006/customXml" ds:itemID="{D1FA8112-2389-BE44-87E9-C8B5DF974F9E}">
+<ds:datastoreItem xmlns:ds="http://schemas.openxmlformats.org/officeDocument/2006/customXml" ds:itemID="{4110A68B-98C2-7148-B537-496344ECE947}">
   <ds:schemaRefs>
     <ds:schemaRef ds:uri="http://schemas.openxmlformats.org/officeDocument/2006/bibliography"/>
   </ds:schemaRefs>

</xml_diff>